<commit_message>
reparo no arquivo de link
</commit_message>
<xml_diff>
--- a/ide_arduino/link_ide_arduino_portable.docx
+++ b/ide_arduino/link_ide_arduino_portable.docx
@@ -8,6 +8,43 @@
           <w:rFonts w:hint="default"/>
         </w:rPr>
       </w:pPr>
+    </w:p>
+    <w:p>
+      <w:pPr>
+        <w:rPr>
+          <w:rFonts w:hint="default"/>
+        </w:rPr>
+      </w:pPr>
+    </w:p>
+    <w:p>
+      <w:pPr>
+        <w:rPr>
+          <w:rFonts w:hint="default"/>
+        </w:rPr>
+      </w:pPr>
+    </w:p>
+    <w:p>
+      <w:pPr>
+        <w:rPr>
+          <w:rFonts w:hint="default"/>
+        </w:rPr>
+      </w:pPr>
+    </w:p>
+    <w:p>
+      <w:pPr>
+        <w:rPr>
+          <w:rFonts w:hint="default"/>
+        </w:rPr>
+      </w:pPr>
+    </w:p>
+    <w:p>
+      <w:pPr>
+        <w:rPr>
+          <w:rFonts w:hint="default"/>
+        </w:rPr>
+      </w:pPr>
+      <w:bookmarkStart w:id="0" w:name="_GoBack"/>
+      <w:bookmarkEnd w:id="0"/>
       <w:r>
         <w:rPr>
           <w:rFonts w:hint="default"/>
@@ -53,8 +90,6 @@
           <w:rFonts w:hint="default"/>
         </w:rPr>
       </w:pPr>
-      <w:bookmarkStart w:id="0" w:name="_GoBack"/>
-      <w:bookmarkEnd w:id="0"/>
     </w:p>
     <w:sectPr>
       <w:pgSz w:w="11906" w:h="16838"/>

</xml_diff>